<commit_message>
Actaulizacion en el punto 3.1
se hizo las correciones  en las fuentes y las extensiones
</commit_message>
<xml_diff>
--- a/SGV_PGC.docx
+++ b/SGV_PGC.docx
@@ -3398,8 +3398,8 @@
           <w:sz w:val="32"/>
         </w:rPr>
       </w:pPr>
-      <w:bookmarkStart w:id="6" w:name="_Toc451974833"/>
-      <w:bookmarkStart w:id="7" w:name="_Toc464173469"/>
+      <w:bookmarkStart w:id="6" w:name="_Toc464173469"/>
+      <w:bookmarkStart w:id="7" w:name="_Toc451974833"/>
       <w:r>
         <w:rPr>
           <w:rFonts w:asciiTheme="minorHAnsi" w:hAnsiTheme="minorHAnsi"/>
@@ -3422,7 +3422,7 @@
         </w:rPr>
         <w:t>onfiguración</w:t>
       </w:r>
-      <w:bookmarkEnd w:id="7"/>
+      <w:bookmarkEnd w:id="6"/>
     </w:p>
     <w:p>
       <w:pPr>
@@ -3445,7 +3445,7 @@
       <w:r>
         <w:t xml:space="preserve">2.1 </w:t>
       </w:r>
-      <w:bookmarkEnd w:id="6"/>
+      <w:bookmarkEnd w:id="7"/>
       <w:r>
         <w:t>Organización</w:t>
       </w:r>
@@ -4152,8 +4152,6 @@
                 <w:sz w:val="24"/>
               </w:rPr>
             </w:pPr>
-            <w:bookmarkStart w:id="10" w:name="_GoBack"/>
-            <w:bookmarkEnd w:id="10"/>
             <w:r>
               <w:rPr>
                 <w:rFonts w:asciiTheme="minorHAnsi" w:hAnsiTheme="minorHAnsi"/>
@@ -4800,11 +4798,11 @@
           <w:numId w:val="0"/>
         </w:numPr>
       </w:pPr>
-      <w:bookmarkStart w:id="11" w:name="_Toc464173472"/>
+      <w:bookmarkStart w:id="10" w:name="_Toc464173472"/>
       <w:r>
         <w:t>2.3 Políticas, directrices y procedimientos</w:t>
       </w:r>
-      <w:bookmarkEnd w:id="11"/>
+      <w:bookmarkEnd w:id="10"/>
     </w:p>
     <w:p/>
     <w:p>
@@ -4920,7 +4918,6 @@
       <w:r>
         <w:rPr>
           <w:noProof/>
-          <w:lang w:val="es-PE" w:eastAsia="es-PE"/>
         </w:rPr>
         <w:drawing>
           <wp:inline distT="0" distB="0" distL="0" distR="0" wp14:anchorId="3AD3FD5F" wp14:editId="070392C1">
@@ -5084,7 +5081,6 @@
       <w:r>
         <w:rPr>
           <w:noProof/>
-          <w:lang w:val="es-PE" w:eastAsia="es-PE"/>
         </w:rPr>
         <w:lastRenderedPageBreak/>
         <w:drawing>
@@ -5716,11 +5712,11 @@
           <w:numId w:val="0"/>
         </w:numPr>
       </w:pPr>
-      <w:bookmarkStart w:id="12" w:name="_Toc464173473"/>
+      <w:bookmarkStart w:id="11" w:name="_Toc464173473"/>
       <w:r>
         <w:t>2.4 Herramientas, entornos e infraestructura</w:t>
       </w:r>
-      <w:bookmarkEnd w:id="12"/>
+      <w:bookmarkEnd w:id="11"/>
     </w:p>
     <w:p>
       <w:pPr>
@@ -5813,11 +5809,11 @@
           <w:numId w:val="0"/>
         </w:numPr>
       </w:pPr>
-      <w:bookmarkStart w:id="13" w:name="_Toc464173474"/>
+      <w:bookmarkStart w:id="12" w:name="_Toc464173474"/>
       <w:r>
         <w:t>2.5 Calendario</w:t>
       </w:r>
-      <w:bookmarkEnd w:id="13"/>
+      <w:bookmarkEnd w:id="12"/>
     </w:p>
     <w:p>
       <w:pPr>
@@ -5829,7 +5825,6 @@
       <w:r>
         <w:rPr>
           <w:noProof/>
-          <w:lang w:val="es-PE" w:eastAsia="es-PE"/>
         </w:rPr>
         <w:drawing>
           <wp:anchor distT="0" distB="0" distL="114300" distR="114300" simplePos="0" relativeHeight="251658240" behindDoc="1" locked="0" layoutInCell="1" allowOverlap="1">
@@ -5933,7 +5928,7 @@
           <w:sz w:val="32"/>
         </w:rPr>
       </w:pPr>
-      <w:bookmarkStart w:id="14" w:name="_Toc464173475"/>
+      <w:bookmarkStart w:id="13" w:name="_Toc464173475"/>
       <w:r>
         <w:rPr>
           <w:rFonts w:asciiTheme="minorHAnsi" w:hAnsiTheme="minorHAnsi"/>
@@ -5941,7 +5936,7 @@
         </w:rPr>
         <w:t>Actividades de la SCM</w:t>
       </w:r>
-      <w:bookmarkEnd w:id="14"/>
+      <w:bookmarkEnd w:id="13"/>
     </w:p>
     <w:p>
       <w:pPr>
@@ -5960,7 +5955,7 @@
           <w:numId w:val="0"/>
         </w:numPr>
       </w:pPr>
-      <w:bookmarkStart w:id="15" w:name="_Toc464173476"/>
+      <w:bookmarkStart w:id="14" w:name="_Toc464173476"/>
       <w:r>
         <w:t>3.1 Identificación</w:t>
       </w:r>
@@ -5970,7 +5965,7 @@
       <w:r>
         <w:t>Configuración</w:t>
       </w:r>
-      <w:bookmarkEnd w:id="15"/>
+      <w:bookmarkEnd w:id="14"/>
     </w:p>
     <w:p/>
     <w:p>
@@ -6630,12 +6625,13 @@
                 <w:color w:val="auto"/>
               </w:rPr>
             </w:pPr>
-            <w:r>
-              <w:rPr>
-                <w:rFonts w:asciiTheme="minorHAnsi" w:hAnsiTheme="minorHAnsi" w:cstheme="minorHAnsi"/>
-                <w:color w:val="auto"/>
-              </w:rPr>
-              <w:t>F</w:t>
+            <w:bookmarkStart w:id="15" w:name="_GoBack" w:colFirst="3" w:colLast="3"/>
+            <w:r>
+              <w:rPr>
+                <w:rFonts w:asciiTheme="minorHAnsi" w:hAnsiTheme="minorHAnsi" w:cstheme="minorHAnsi"/>
+                <w:color w:val="auto"/>
+              </w:rPr>
+              <w:t>E</w:t>
             </w:r>
           </w:p>
         </w:tc>
@@ -6698,7 +6694,240 @@
                 <w:rFonts w:asciiTheme="minorHAnsi" w:hAnsiTheme="minorHAnsi" w:cstheme="minorHAnsi"/>
                 <w:color w:val="auto"/>
               </w:rPr>
-              <w:t>PDF</w:t>
+              <w:t>DOC</w:t>
+            </w:r>
+          </w:p>
+        </w:tc>
+        <w:tc>
+          <w:tcPr>
+            <w:tcW w:w="1072" w:type="dxa"/>
+          </w:tcPr>
+          <w:p>
+            <w:pPr>
+              <w:cnfStyle w:val="000000000000" w:firstRow="0" w:lastRow="0" w:firstColumn="0" w:lastColumn="0" w:oddVBand="0" w:evenVBand="0" w:oddHBand="0" w:evenHBand="0" w:firstRowFirstColumn="0" w:firstRowLastColumn="0" w:lastRowFirstColumn="0" w:lastRowLastColumn="0"/>
+              <w:rPr>
+                <w:rFonts w:asciiTheme="minorHAnsi" w:hAnsiTheme="minorHAnsi" w:cstheme="minorHAnsi"/>
+                <w:color w:val="auto"/>
+              </w:rPr>
+            </w:pPr>
+            <w:r>
+              <w:rPr>
+                <w:rFonts w:asciiTheme="minorHAnsi" w:hAnsiTheme="minorHAnsi" w:cstheme="minorHAnsi"/>
+                <w:color w:val="auto"/>
+              </w:rPr>
+              <w:t>SGV</w:t>
+            </w:r>
+          </w:p>
+        </w:tc>
+      </w:tr>
+      <w:bookmarkEnd w:id="15"/>
+      <w:tr>
+        <w:trPr>
+          <w:cnfStyle w:val="000000100000" w:firstRow="0" w:lastRow="0" w:firstColumn="0" w:lastColumn="0" w:oddVBand="0" w:evenVBand="0" w:oddHBand="1" w:evenHBand="0" w:firstRowFirstColumn="0" w:firstRowLastColumn="0" w:lastRowFirstColumn="0" w:lastRowLastColumn="0"/>
+          <w:trHeight w:val="246"/>
+        </w:trPr>
+        <w:tc>
+          <w:tcPr>
+            <w:cnfStyle w:val="001000000000" w:firstRow="0" w:lastRow="0" w:firstColumn="1" w:lastColumn="0" w:oddVBand="0" w:evenVBand="0" w:oddHBand="0" w:evenHBand="0" w:firstRowFirstColumn="0" w:firstRowLastColumn="0" w:lastRowFirstColumn="0" w:lastRowLastColumn="0"/>
+            <w:tcW w:w="1526" w:type="dxa"/>
+          </w:tcPr>
+          <w:p>
+            <w:pPr>
+              <w:rPr>
+                <w:rFonts w:asciiTheme="minorHAnsi" w:hAnsiTheme="minorHAnsi" w:cstheme="minorHAnsi"/>
+                <w:color w:val="auto"/>
+              </w:rPr>
+            </w:pPr>
+            <w:r>
+              <w:rPr>
+                <w:rFonts w:asciiTheme="minorHAnsi" w:hAnsiTheme="minorHAnsi" w:cstheme="minorHAnsi"/>
+                <w:color w:val="auto"/>
+              </w:rPr>
+              <w:t>E</w:t>
+            </w:r>
+          </w:p>
+        </w:tc>
+        <w:tc>
+          <w:tcPr>
+            <w:tcW w:w="3544" w:type="dxa"/>
+          </w:tcPr>
+          <w:p>
+            <w:pPr>
+              <w:cnfStyle w:val="000000100000" w:firstRow="0" w:lastRow="0" w:firstColumn="0" w:lastColumn="0" w:oddVBand="0" w:evenVBand="0" w:oddHBand="1" w:evenHBand="0" w:firstRowFirstColumn="0" w:firstRowLastColumn="0" w:lastRowFirstColumn="0" w:lastRowLastColumn="0"/>
+              <w:rPr>
+                <w:rFonts w:asciiTheme="minorHAnsi" w:hAnsiTheme="minorHAnsi" w:cstheme="minorHAnsi"/>
+                <w:color w:val="auto"/>
+              </w:rPr>
+            </w:pPr>
+            <w:r>
+              <w:rPr>
+                <w:rFonts w:asciiTheme="minorHAnsi" w:hAnsiTheme="minorHAnsi" w:cstheme="minorHAnsi"/>
+                <w:color w:val="auto"/>
+              </w:rPr>
+              <w:t>Informe de Modelo de Negocio</w:t>
+            </w:r>
+          </w:p>
+        </w:tc>
+        <w:tc>
+          <w:tcPr>
+            <w:tcW w:w="1523" w:type="dxa"/>
+          </w:tcPr>
+          <w:p>
+            <w:pPr>
+              <w:cnfStyle w:val="000000100000" w:firstRow="0" w:lastRow="0" w:firstColumn="0" w:lastColumn="0" w:oddVBand="0" w:evenVBand="0" w:oddHBand="1" w:evenHBand="0" w:firstRowFirstColumn="0" w:firstRowLastColumn="0" w:lastRowFirstColumn="0" w:lastRowLastColumn="0"/>
+              <w:rPr>
+                <w:rFonts w:asciiTheme="minorHAnsi" w:hAnsiTheme="minorHAnsi" w:cstheme="minorHAnsi"/>
+                <w:color w:val="auto"/>
+              </w:rPr>
+            </w:pPr>
+            <w:r>
+              <w:rPr>
+                <w:rFonts w:asciiTheme="minorHAnsi" w:hAnsiTheme="minorHAnsi" w:cstheme="minorHAnsi"/>
+                <w:color w:val="auto"/>
+              </w:rPr>
+              <w:t>P</w:t>
+            </w:r>
+          </w:p>
+        </w:tc>
+        <w:tc>
+          <w:tcPr>
+            <w:tcW w:w="1299" w:type="dxa"/>
+          </w:tcPr>
+          <w:p>
+            <w:pPr>
+              <w:cnfStyle w:val="000000100000" w:firstRow="0" w:lastRow="0" w:firstColumn="0" w:lastColumn="0" w:oddVBand="0" w:evenVBand="0" w:oddHBand="1" w:evenHBand="0" w:firstRowFirstColumn="0" w:firstRowLastColumn="0" w:lastRowFirstColumn="0" w:lastRowLastColumn="0"/>
+              <w:rPr>
+                <w:rFonts w:asciiTheme="minorHAnsi" w:hAnsiTheme="minorHAnsi" w:cstheme="minorHAnsi"/>
+                <w:color w:val="auto"/>
+              </w:rPr>
+            </w:pPr>
+            <w:r>
+              <w:rPr>
+                <w:rFonts w:asciiTheme="minorHAnsi" w:hAnsiTheme="minorHAnsi" w:cstheme="minorHAnsi"/>
+                <w:color w:val="auto"/>
+              </w:rPr>
+              <w:t>DOC</w:t>
+            </w:r>
+          </w:p>
+        </w:tc>
+        <w:tc>
+          <w:tcPr>
+            <w:tcW w:w="1072" w:type="dxa"/>
+          </w:tcPr>
+          <w:p>
+            <w:pPr>
+              <w:cnfStyle w:val="000000100000" w:firstRow="0" w:lastRow="0" w:firstColumn="0" w:lastColumn="0" w:oddVBand="0" w:evenVBand="0" w:oddHBand="1" w:evenHBand="0" w:firstRowFirstColumn="0" w:firstRowLastColumn="0" w:lastRowFirstColumn="0" w:lastRowLastColumn="0"/>
+              <w:rPr>
+                <w:rFonts w:asciiTheme="minorHAnsi" w:hAnsiTheme="minorHAnsi" w:cstheme="minorHAnsi"/>
+                <w:color w:val="auto"/>
+              </w:rPr>
+            </w:pPr>
+            <w:r>
+              <w:rPr>
+                <w:rFonts w:asciiTheme="minorHAnsi" w:hAnsiTheme="minorHAnsi" w:cstheme="minorHAnsi"/>
+                <w:color w:val="auto"/>
+              </w:rPr>
+              <w:t>SGV</w:t>
+            </w:r>
+          </w:p>
+        </w:tc>
+      </w:tr>
+      <w:tr>
+        <w:trPr>
+          <w:trHeight w:val="246"/>
+        </w:trPr>
+        <w:tc>
+          <w:tcPr>
+            <w:cnfStyle w:val="001000000000" w:firstRow="0" w:lastRow="0" w:firstColumn="1" w:lastColumn="0" w:oddVBand="0" w:evenVBand="0" w:oddHBand="0" w:evenHBand="0" w:firstRowFirstColumn="0" w:firstRowLastColumn="0" w:lastRowFirstColumn="0" w:lastRowLastColumn="0"/>
+            <w:tcW w:w="1526" w:type="dxa"/>
+          </w:tcPr>
+          <w:p>
+            <w:pPr>
+              <w:rPr>
+                <w:rFonts w:asciiTheme="minorHAnsi" w:hAnsiTheme="minorHAnsi" w:cstheme="minorHAnsi"/>
+                <w:b w:val="0"/>
+                <w:bCs w:val="0"/>
+                <w:color w:val="auto"/>
+              </w:rPr>
+            </w:pPr>
+            <w:r>
+              <w:rPr>
+                <w:rFonts w:asciiTheme="minorHAnsi" w:hAnsiTheme="minorHAnsi" w:cstheme="minorHAnsi"/>
+                <w:b w:val="0"/>
+                <w:bCs w:val="0"/>
+                <w:color w:val="auto"/>
+              </w:rPr>
+              <w:t>E</w:t>
+            </w:r>
+          </w:p>
+        </w:tc>
+        <w:tc>
+          <w:tcPr>
+            <w:tcW w:w="3544" w:type="dxa"/>
+          </w:tcPr>
+          <w:p>
+            <w:pPr>
+              <w:cnfStyle w:val="000000000000" w:firstRow="0" w:lastRow="0" w:firstColumn="0" w:lastColumn="0" w:oddVBand="0" w:evenVBand="0" w:oddHBand="0" w:evenHBand="0" w:firstRowFirstColumn="0" w:firstRowLastColumn="0" w:lastRowFirstColumn="0" w:lastRowLastColumn="0"/>
+              <w:rPr>
+                <w:rFonts w:asciiTheme="minorHAnsi" w:hAnsiTheme="minorHAnsi" w:cstheme="minorHAnsi"/>
+                <w:color w:val="auto"/>
+              </w:rPr>
+            </w:pPr>
+            <w:r>
+              <w:rPr>
+                <w:rFonts w:asciiTheme="minorHAnsi" w:hAnsiTheme="minorHAnsi" w:cstheme="minorHAnsi"/>
+                <w:color w:val="auto"/>
+              </w:rPr>
+              <w:t>Informe de</w:t>
+            </w:r>
+            <w:r>
+              <w:rPr>
+                <w:rFonts w:asciiTheme="minorHAnsi" w:hAnsiTheme="minorHAnsi" w:cstheme="minorHAnsi"/>
+                <w:color w:val="auto"/>
+              </w:rPr>
+              <w:t xml:space="preserve"> Desarrollo del Software</w:t>
+            </w:r>
+          </w:p>
+        </w:tc>
+        <w:tc>
+          <w:tcPr>
+            <w:tcW w:w="1523" w:type="dxa"/>
+          </w:tcPr>
+          <w:p>
+            <w:pPr>
+              <w:cnfStyle w:val="000000000000" w:firstRow="0" w:lastRow="0" w:firstColumn="0" w:lastColumn="0" w:oddVBand="0" w:evenVBand="0" w:oddHBand="0" w:evenHBand="0" w:firstRowFirstColumn="0" w:firstRowLastColumn="0" w:lastRowFirstColumn="0" w:lastRowLastColumn="0"/>
+              <w:rPr>
+                <w:rFonts w:asciiTheme="minorHAnsi" w:hAnsiTheme="minorHAnsi" w:cstheme="minorHAnsi"/>
+                <w:color w:val="auto"/>
+              </w:rPr>
+            </w:pPr>
+            <w:r>
+              <w:rPr>
+                <w:rFonts w:asciiTheme="minorHAnsi" w:hAnsiTheme="minorHAnsi" w:cstheme="minorHAnsi"/>
+                <w:color w:val="auto"/>
+              </w:rPr>
+              <w:t>P</w:t>
+            </w:r>
+          </w:p>
+        </w:tc>
+        <w:tc>
+          <w:tcPr>
+            <w:tcW w:w="1299" w:type="dxa"/>
+          </w:tcPr>
+          <w:p>
+            <w:pPr>
+              <w:cnfStyle w:val="000000000000" w:firstRow="0" w:lastRow="0" w:firstColumn="0" w:lastColumn="0" w:oddVBand="0" w:evenVBand="0" w:oddHBand="0" w:evenHBand="0" w:firstRowFirstColumn="0" w:firstRowLastColumn="0" w:lastRowFirstColumn="0" w:lastRowLastColumn="0"/>
+              <w:rPr>
+                <w:rFonts w:asciiTheme="minorHAnsi" w:hAnsiTheme="minorHAnsi" w:cstheme="minorHAnsi"/>
+                <w:color w:val="auto"/>
+              </w:rPr>
+            </w:pPr>
+            <w:r>
+              <w:rPr>
+                <w:rFonts w:asciiTheme="minorHAnsi" w:hAnsiTheme="minorHAnsi" w:cstheme="minorHAnsi"/>
+                <w:color w:val="auto"/>
+              </w:rPr>
+              <w:t>DOC</w:t>
             </w:r>
           </w:p>
         </w:tc>
@@ -6738,15 +6967,19 @@
             <w:pPr>
               <w:rPr>
                 <w:rFonts w:asciiTheme="minorHAnsi" w:hAnsiTheme="minorHAnsi" w:cstheme="minorHAnsi"/>
-                <w:color w:val="auto"/>
-              </w:rPr>
-            </w:pPr>
-            <w:r>
-              <w:rPr>
-                <w:rFonts w:asciiTheme="minorHAnsi" w:hAnsiTheme="minorHAnsi" w:cstheme="minorHAnsi"/>
-                <w:color w:val="auto"/>
-              </w:rPr>
-              <w:t>F</w:t>
+                <w:b w:val="0"/>
+                <w:bCs w:val="0"/>
+                <w:color w:val="auto"/>
+              </w:rPr>
+            </w:pPr>
+            <w:r>
+              <w:rPr>
+                <w:rFonts w:asciiTheme="minorHAnsi" w:hAnsiTheme="minorHAnsi" w:cstheme="minorHAnsi"/>
+                <w:b w:val="0"/>
+                <w:bCs w:val="0"/>
+                <w:color w:val="auto"/>
+              </w:rPr>
+              <w:t>E</w:t>
             </w:r>
           </w:p>
         </w:tc>
@@ -6767,7 +7000,14 @@
                 <w:rFonts w:asciiTheme="minorHAnsi" w:hAnsiTheme="minorHAnsi" w:cstheme="minorHAnsi"/>
                 <w:color w:val="auto"/>
               </w:rPr>
-              <w:t>Informe de Modelo de Negocio</w:t>
+              <w:t>I</w:t>
+            </w:r>
+            <w:r>
+              <w:rPr>
+                <w:rFonts w:asciiTheme="minorHAnsi" w:hAnsiTheme="minorHAnsi" w:cstheme="minorHAnsi"/>
+                <w:color w:val="auto"/>
+              </w:rPr>
+              <w:t>nforme de Análisis</w:t>
             </w:r>
           </w:p>
         </w:tc>
@@ -6809,7 +7049,7 @@
                 <w:rFonts w:asciiTheme="minorHAnsi" w:hAnsiTheme="minorHAnsi" w:cstheme="minorHAnsi"/>
                 <w:color w:val="auto"/>
               </w:rPr>
-              <w:t>PDF</w:t>
+              <w:t>DOC</w:t>
             </w:r>
           </w:p>
         </w:tc>
@@ -6860,7 +7100,7 @@
                 <w:bCs w:val="0"/>
                 <w:color w:val="auto"/>
               </w:rPr>
-              <w:t>F</w:t>
+              <w:t>E</w:t>
             </w:r>
           </w:p>
         </w:tc>
@@ -6881,28 +7121,7 @@
                 <w:rFonts w:asciiTheme="minorHAnsi" w:hAnsiTheme="minorHAnsi" w:cstheme="minorHAnsi"/>
                 <w:color w:val="auto"/>
               </w:rPr>
-              <w:t>Informe de</w:t>
-            </w:r>
-            <w:r>
-              <w:rPr>
-                <w:rFonts w:asciiTheme="minorHAnsi" w:hAnsiTheme="minorHAnsi" w:cstheme="minorHAnsi"/>
-                <w:color w:val="auto"/>
-              </w:rPr>
-              <w:t xml:space="preserve"> </w:t>
-            </w:r>
-            <w:r>
-              <w:rPr>
-                <w:rFonts w:asciiTheme="minorHAnsi" w:hAnsiTheme="minorHAnsi" w:cstheme="minorHAnsi"/>
-                <w:color w:val="auto"/>
-              </w:rPr>
-              <w:t>Desarrollo</w:t>
-            </w:r>
-            <w:r>
-              <w:rPr>
-                <w:rFonts w:asciiTheme="minorHAnsi" w:hAnsiTheme="minorHAnsi" w:cstheme="minorHAnsi"/>
-                <w:color w:val="auto"/>
-              </w:rPr>
-              <w:t xml:space="preserve"> del Software</w:t>
+              <w:t xml:space="preserve">Informe del Documento del diseño del prototipo </w:t>
             </w:r>
           </w:p>
         </w:tc>
@@ -6944,7 +7163,7 @@
                 <w:rFonts w:asciiTheme="minorHAnsi" w:hAnsiTheme="minorHAnsi" w:cstheme="minorHAnsi"/>
                 <w:color w:val="auto"/>
               </w:rPr>
-              <w:t>PDF</w:t>
+              <w:t>DOC</w:t>
             </w:r>
           </w:p>
         </w:tc>
@@ -6996,7 +7215,7 @@
                 <w:bCs w:val="0"/>
                 <w:color w:val="auto"/>
               </w:rPr>
-              <w:t>F</w:t>
+              <w:t>E</w:t>
             </w:r>
           </w:p>
         </w:tc>
@@ -7017,21 +7236,7 @@
                 <w:rFonts w:asciiTheme="minorHAnsi" w:hAnsiTheme="minorHAnsi" w:cstheme="minorHAnsi"/>
                 <w:color w:val="auto"/>
               </w:rPr>
-              <w:t>I</w:t>
-            </w:r>
-            <w:r>
-              <w:rPr>
-                <w:rFonts w:asciiTheme="minorHAnsi" w:hAnsiTheme="minorHAnsi" w:cstheme="minorHAnsi"/>
-                <w:color w:val="auto"/>
-              </w:rPr>
-              <w:t xml:space="preserve">nforme de </w:t>
-            </w:r>
-            <w:r>
-              <w:rPr>
-                <w:rFonts w:asciiTheme="minorHAnsi" w:hAnsiTheme="minorHAnsi" w:cstheme="minorHAnsi"/>
-                <w:color w:val="auto"/>
-              </w:rPr>
-              <w:t>Análisis</w:t>
+              <w:t>Informe de Documentación Técnica del Software</w:t>
             </w:r>
           </w:p>
         </w:tc>
@@ -7073,7 +7278,7 @@
                 <w:rFonts w:asciiTheme="minorHAnsi" w:hAnsiTheme="minorHAnsi" w:cstheme="minorHAnsi"/>
                 <w:color w:val="auto"/>
               </w:rPr>
-              <w:t>PDF</w:t>
+              <w:t>DOC</w:t>
             </w:r>
           </w:p>
         </w:tc>
@@ -7124,7 +7329,7 @@
                 <w:bCs w:val="0"/>
                 <w:color w:val="auto"/>
               </w:rPr>
-              <w:t>F</w:t>
+              <w:t>E</w:t>
             </w:r>
           </w:p>
         </w:tc>
@@ -7145,28 +7350,7 @@
                 <w:rFonts w:asciiTheme="minorHAnsi" w:hAnsiTheme="minorHAnsi" w:cstheme="minorHAnsi"/>
                 <w:color w:val="auto"/>
               </w:rPr>
-              <w:t>Informe del</w:t>
-            </w:r>
-            <w:r>
-              <w:rPr>
-                <w:rFonts w:asciiTheme="minorHAnsi" w:hAnsiTheme="minorHAnsi" w:cstheme="minorHAnsi"/>
-                <w:color w:val="auto"/>
-              </w:rPr>
-              <w:t xml:space="preserve"> Documento del diseño del</w:t>
-            </w:r>
-            <w:r>
-              <w:rPr>
-                <w:rFonts w:asciiTheme="minorHAnsi" w:hAnsiTheme="minorHAnsi" w:cstheme="minorHAnsi"/>
-                <w:color w:val="auto"/>
-              </w:rPr>
-              <w:t xml:space="preserve"> prototipo</w:t>
-            </w:r>
-            <w:r>
-              <w:rPr>
-                <w:rFonts w:asciiTheme="minorHAnsi" w:hAnsiTheme="minorHAnsi" w:cstheme="minorHAnsi"/>
-                <w:color w:val="auto"/>
-              </w:rPr>
-              <w:t xml:space="preserve"> </w:t>
+              <w:t>Informe del Plan de Pruebas</w:t>
             </w:r>
           </w:p>
         </w:tc>
@@ -7208,7 +7392,7 @@
                 <w:rFonts w:asciiTheme="minorHAnsi" w:hAnsiTheme="minorHAnsi" w:cstheme="minorHAnsi"/>
                 <w:color w:val="auto"/>
               </w:rPr>
-              <w:t>PDF</w:t>
+              <w:t>DOC</w:t>
             </w:r>
           </w:p>
         </w:tc>
@@ -7221,12 +7405,14 @@
               <w:cnfStyle w:val="000000000000" w:firstRow="0" w:lastRow="0" w:firstColumn="0" w:lastColumn="0" w:oddVBand="0" w:evenVBand="0" w:oddHBand="0" w:evenHBand="0" w:firstRowFirstColumn="0" w:firstRowLastColumn="0" w:lastRowFirstColumn="0" w:lastRowLastColumn="0"/>
               <w:rPr>
                 <w:rFonts w:asciiTheme="minorHAnsi" w:hAnsiTheme="minorHAnsi" w:cstheme="minorHAnsi"/>
-                <w:color w:val="auto"/>
-              </w:rPr>
-            </w:pPr>
-            <w:r>
-              <w:rPr>
-                <w:rFonts w:asciiTheme="minorHAnsi" w:hAnsiTheme="minorHAnsi" w:cstheme="minorHAnsi"/>
+                <w:bCs/>
+                <w:color w:val="auto"/>
+              </w:rPr>
+            </w:pPr>
+            <w:r>
+              <w:rPr>
+                <w:rFonts w:asciiTheme="minorHAnsi" w:hAnsiTheme="minorHAnsi" w:cstheme="minorHAnsi"/>
+                <w:bCs/>
                 <w:color w:val="auto"/>
               </w:rPr>
               <w:t>SGV</w:t>
@@ -7260,7 +7446,7 @@
                 <w:bCs w:val="0"/>
                 <w:color w:val="auto"/>
               </w:rPr>
-              <w:t>F</w:t>
+              <w:t>E</w:t>
             </w:r>
           </w:p>
         </w:tc>
@@ -7281,7 +7467,7 @@
                 <w:rFonts w:asciiTheme="minorHAnsi" w:hAnsiTheme="minorHAnsi" w:cstheme="minorHAnsi"/>
                 <w:color w:val="auto"/>
               </w:rPr>
-              <w:t>Informe de Documentación Técnica del Software</w:t>
+              <w:t>Informe del  Manual de Usuario del Sistema</w:t>
             </w:r>
           </w:p>
         </w:tc>
@@ -7323,240 +7509,7 @@
                 <w:rFonts w:asciiTheme="minorHAnsi" w:hAnsiTheme="minorHAnsi" w:cstheme="minorHAnsi"/>
                 <w:color w:val="auto"/>
               </w:rPr>
-              <w:t>PDF</w:t>
-            </w:r>
-          </w:p>
-        </w:tc>
-        <w:tc>
-          <w:tcPr>
-            <w:tcW w:w="1072" w:type="dxa"/>
-          </w:tcPr>
-          <w:p>
-            <w:pPr>
-              <w:cnfStyle w:val="000000100000" w:firstRow="0" w:lastRow="0" w:firstColumn="0" w:lastColumn="0" w:oddVBand="0" w:evenVBand="0" w:oddHBand="1" w:evenHBand="0" w:firstRowFirstColumn="0" w:firstRowLastColumn="0" w:lastRowFirstColumn="0" w:lastRowLastColumn="0"/>
-              <w:rPr>
-                <w:rFonts w:asciiTheme="minorHAnsi" w:hAnsiTheme="minorHAnsi" w:cstheme="minorHAnsi"/>
-                <w:color w:val="auto"/>
-              </w:rPr>
-            </w:pPr>
-            <w:r>
-              <w:rPr>
-                <w:rFonts w:asciiTheme="minorHAnsi" w:hAnsiTheme="minorHAnsi" w:cstheme="minorHAnsi"/>
-                <w:color w:val="auto"/>
-              </w:rPr>
-              <w:t>SGV</w:t>
-            </w:r>
-          </w:p>
-        </w:tc>
-      </w:tr>
-      <w:tr>
-        <w:trPr>
-          <w:trHeight w:val="246"/>
-        </w:trPr>
-        <w:tc>
-          <w:tcPr>
-            <w:cnfStyle w:val="001000000000" w:firstRow="0" w:lastRow="0" w:firstColumn="1" w:lastColumn="0" w:oddVBand="0" w:evenVBand="0" w:oddHBand="0" w:evenHBand="0" w:firstRowFirstColumn="0" w:firstRowLastColumn="0" w:lastRowFirstColumn="0" w:lastRowLastColumn="0"/>
-            <w:tcW w:w="1526" w:type="dxa"/>
-          </w:tcPr>
-          <w:p>
-            <w:pPr>
-              <w:rPr>
-                <w:rFonts w:asciiTheme="minorHAnsi" w:hAnsiTheme="minorHAnsi" w:cstheme="minorHAnsi"/>
-                <w:b w:val="0"/>
-                <w:bCs w:val="0"/>
-                <w:color w:val="auto"/>
-              </w:rPr>
-            </w:pPr>
-            <w:r>
-              <w:rPr>
-                <w:rFonts w:asciiTheme="minorHAnsi" w:hAnsiTheme="minorHAnsi" w:cstheme="minorHAnsi"/>
-                <w:b w:val="0"/>
-                <w:bCs w:val="0"/>
-                <w:color w:val="auto"/>
-              </w:rPr>
-              <w:t>F</w:t>
-            </w:r>
-          </w:p>
-        </w:tc>
-        <w:tc>
-          <w:tcPr>
-            <w:tcW w:w="3544" w:type="dxa"/>
-          </w:tcPr>
-          <w:p>
-            <w:pPr>
-              <w:cnfStyle w:val="000000000000" w:firstRow="0" w:lastRow="0" w:firstColumn="0" w:lastColumn="0" w:oddVBand="0" w:evenVBand="0" w:oddHBand="0" w:evenHBand="0" w:firstRowFirstColumn="0" w:firstRowLastColumn="0" w:lastRowFirstColumn="0" w:lastRowLastColumn="0"/>
-              <w:rPr>
-                <w:rFonts w:asciiTheme="minorHAnsi" w:hAnsiTheme="minorHAnsi" w:cstheme="minorHAnsi"/>
-                <w:color w:val="auto"/>
-              </w:rPr>
-            </w:pPr>
-            <w:r>
-              <w:rPr>
-                <w:rFonts w:asciiTheme="minorHAnsi" w:hAnsiTheme="minorHAnsi" w:cstheme="minorHAnsi"/>
-                <w:color w:val="auto"/>
-              </w:rPr>
-              <w:t>Informe del Plan de Pruebas</w:t>
-            </w:r>
-          </w:p>
-        </w:tc>
-        <w:tc>
-          <w:tcPr>
-            <w:tcW w:w="1523" w:type="dxa"/>
-          </w:tcPr>
-          <w:p>
-            <w:pPr>
-              <w:cnfStyle w:val="000000000000" w:firstRow="0" w:lastRow="0" w:firstColumn="0" w:lastColumn="0" w:oddVBand="0" w:evenVBand="0" w:oddHBand="0" w:evenHBand="0" w:firstRowFirstColumn="0" w:firstRowLastColumn="0" w:lastRowFirstColumn="0" w:lastRowLastColumn="0"/>
-              <w:rPr>
-                <w:rFonts w:asciiTheme="minorHAnsi" w:hAnsiTheme="minorHAnsi" w:cstheme="minorHAnsi"/>
-                <w:color w:val="auto"/>
-              </w:rPr>
-            </w:pPr>
-            <w:r>
-              <w:rPr>
-                <w:rFonts w:asciiTheme="minorHAnsi" w:hAnsiTheme="minorHAnsi" w:cstheme="minorHAnsi"/>
-                <w:color w:val="auto"/>
-              </w:rPr>
-              <w:t>P</w:t>
-            </w:r>
-          </w:p>
-        </w:tc>
-        <w:tc>
-          <w:tcPr>
-            <w:tcW w:w="1299" w:type="dxa"/>
-          </w:tcPr>
-          <w:p>
-            <w:pPr>
-              <w:cnfStyle w:val="000000000000" w:firstRow="0" w:lastRow="0" w:firstColumn="0" w:lastColumn="0" w:oddVBand="0" w:evenVBand="0" w:oddHBand="0" w:evenHBand="0" w:firstRowFirstColumn="0" w:firstRowLastColumn="0" w:lastRowFirstColumn="0" w:lastRowLastColumn="0"/>
-              <w:rPr>
-                <w:rFonts w:asciiTheme="minorHAnsi" w:hAnsiTheme="minorHAnsi" w:cstheme="minorHAnsi"/>
-                <w:bCs/>
-                <w:color w:val="auto"/>
-              </w:rPr>
-            </w:pPr>
-            <w:r>
-              <w:rPr>
-                <w:rFonts w:asciiTheme="minorHAnsi" w:hAnsiTheme="minorHAnsi" w:cstheme="minorHAnsi"/>
-                <w:bCs/>
-                <w:color w:val="auto"/>
-              </w:rPr>
-              <w:t>PDF</w:t>
-            </w:r>
-          </w:p>
-        </w:tc>
-        <w:tc>
-          <w:tcPr>
-            <w:tcW w:w="1072" w:type="dxa"/>
-          </w:tcPr>
-          <w:p>
-            <w:pPr>
-              <w:cnfStyle w:val="000000000000" w:firstRow="0" w:lastRow="0" w:firstColumn="0" w:lastColumn="0" w:oddVBand="0" w:evenVBand="0" w:oddHBand="0" w:evenHBand="0" w:firstRowFirstColumn="0" w:firstRowLastColumn="0" w:lastRowFirstColumn="0" w:lastRowLastColumn="0"/>
-              <w:rPr>
-                <w:rFonts w:asciiTheme="minorHAnsi" w:hAnsiTheme="minorHAnsi" w:cstheme="minorHAnsi"/>
-                <w:bCs/>
-                <w:color w:val="auto"/>
-              </w:rPr>
-            </w:pPr>
-            <w:r>
-              <w:rPr>
-                <w:rFonts w:asciiTheme="minorHAnsi" w:hAnsiTheme="minorHAnsi" w:cstheme="minorHAnsi"/>
-                <w:bCs/>
-                <w:color w:val="auto"/>
-              </w:rPr>
-              <w:t>SGV</w:t>
-            </w:r>
-          </w:p>
-        </w:tc>
-      </w:tr>
-      <w:tr>
-        <w:trPr>
-          <w:cnfStyle w:val="000000100000" w:firstRow="0" w:lastRow="0" w:firstColumn="0" w:lastColumn="0" w:oddVBand="0" w:evenVBand="0" w:oddHBand="1" w:evenHBand="0" w:firstRowFirstColumn="0" w:firstRowLastColumn="0" w:lastRowFirstColumn="0" w:lastRowLastColumn="0"/>
-          <w:trHeight w:val="246"/>
-        </w:trPr>
-        <w:tc>
-          <w:tcPr>
-            <w:cnfStyle w:val="001000000000" w:firstRow="0" w:lastRow="0" w:firstColumn="1" w:lastColumn="0" w:oddVBand="0" w:evenVBand="0" w:oddHBand="0" w:evenHBand="0" w:firstRowFirstColumn="0" w:firstRowLastColumn="0" w:lastRowFirstColumn="0" w:lastRowLastColumn="0"/>
-            <w:tcW w:w="1526" w:type="dxa"/>
-          </w:tcPr>
-          <w:p>
-            <w:pPr>
-              <w:rPr>
-                <w:rFonts w:asciiTheme="minorHAnsi" w:hAnsiTheme="minorHAnsi" w:cstheme="minorHAnsi"/>
-                <w:b w:val="0"/>
-                <w:bCs w:val="0"/>
-                <w:color w:val="auto"/>
-              </w:rPr>
-            </w:pPr>
-            <w:r>
-              <w:rPr>
-                <w:rFonts w:asciiTheme="minorHAnsi" w:hAnsiTheme="minorHAnsi" w:cstheme="minorHAnsi"/>
-                <w:b w:val="0"/>
-                <w:bCs w:val="0"/>
-                <w:color w:val="auto"/>
-              </w:rPr>
-              <w:t>F</w:t>
-            </w:r>
-          </w:p>
-        </w:tc>
-        <w:tc>
-          <w:tcPr>
-            <w:tcW w:w="3544" w:type="dxa"/>
-          </w:tcPr>
-          <w:p>
-            <w:pPr>
-              <w:cnfStyle w:val="000000100000" w:firstRow="0" w:lastRow="0" w:firstColumn="0" w:lastColumn="0" w:oddVBand="0" w:evenVBand="0" w:oddHBand="1" w:evenHBand="0" w:firstRowFirstColumn="0" w:firstRowLastColumn="0" w:lastRowFirstColumn="0" w:lastRowLastColumn="0"/>
-              <w:rPr>
-                <w:rFonts w:asciiTheme="minorHAnsi" w:hAnsiTheme="minorHAnsi" w:cstheme="minorHAnsi"/>
-                <w:color w:val="auto"/>
-              </w:rPr>
-            </w:pPr>
-            <w:r>
-              <w:rPr>
-                <w:rFonts w:asciiTheme="minorHAnsi" w:hAnsiTheme="minorHAnsi" w:cstheme="minorHAnsi"/>
-                <w:color w:val="auto"/>
-              </w:rPr>
-              <w:t>Informe del  Manual de Usuario del Sistema</w:t>
-            </w:r>
-          </w:p>
-        </w:tc>
-        <w:tc>
-          <w:tcPr>
-            <w:tcW w:w="1523" w:type="dxa"/>
-          </w:tcPr>
-          <w:p>
-            <w:pPr>
-              <w:cnfStyle w:val="000000100000" w:firstRow="0" w:lastRow="0" w:firstColumn="0" w:lastColumn="0" w:oddVBand="0" w:evenVBand="0" w:oddHBand="1" w:evenHBand="0" w:firstRowFirstColumn="0" w:firstRowLastColumn="0" w:lastRowFirstColumn="0" w:lastRowLastColumn="0"/>
-              <w:rPr>
-                <w:rFonts w:asciiTheme="minorHAnsi" w:hAnsiTheme="minorHAnsi" w:cstheme="minorHAnsi"/>
-                <w:color w:val="auto"/>
-              </w:rPr>
-            </w:pPr>
-            <w:r>
-              <w:rPr>
-                <w:rFonts w:asciiTheme="minorHAnsi" w:hAnsiTheme="minorHAnsi" w:cstheme="minorHAnsi"/>
-                <w:color w:val="auto"/>
-              </w:rPr>
-              <w:t>P</w:t>
-            </w:r>
-          </w:p>
-        </w:tc>
-        <w:tc>
-          <w:tcPr>
-            <w:tcW w:w="1299" w:type="dxa"/>
-          </w:tcPr>
-          <w:p>
-            <w:pPr>
-              <w:cnfStyle w:val="000000100000" w:firstRow="0" w:lastRow="0" w:firstColumn="0" w:lastColumn="0" w:oddVBand="0" w:evenVBand="0" w:oddHBand="1" w:evenHBand="0" w:firstRowFirstColumn="0" w:firstRowLastColumn="0" w:lastRowFirstColumn="0" w:lastRowLastColumn="0"/>
-              <w:rPr>
-                <w:rFonts w:asciiTheme="minorHAnsi" w:hAnsiTheme="minorHAnsi" w:cstheme="minorHAnsi"/>
-                <w:color w:val="auto"/>
-              </w:rPr>
-            </w:pPr>
-            <w:r>
-              <w:rPr>
-                <w:rFonts w:asciiTheme="minorHAnsi" w:hAnsiTheme="minorHAnsi" w:cstheme="minorHAnsi"/>
-                <w:color w:val="auto"/>
-              </w:rPr>
-              <w:t>PDF</w:t>
+              <w:t>DOC</w:t>
             </w:r>
           </w:p>
         </w:tc>
@@ -18744,7 +18697,7 @@
 </file>
 
 <file path=customXml/itemProps1.xml><?xml version="1.0" encoding="utf-8"?>
-<ds:datastoreItem xmlns:ds="http://schemas.openxmlformats.org/officeDocument/2006/customXml" ds:itemID="{64633ED6-C8C7-43F4-8238-A29D09EB60C9}">
+<ds:datastoreItem xmlns:ds="http://schemas.openxmlformats.org/officeDocument/2006/customXml" ds:itemID="{BF6A82AE-1972-4AD3-ACCE-068D051C9BA5}">
   <ds:schemaRefs>
     <ds:schemaRef ds:uri="http://schemas.openxmlformats.org/officeDocument/2006/bibliography"/>
   </ds:schemaRefs>

</xml_diff>